<commit_message>
Continued building requirements doc
</commit_message>
<xml_diff>
--- a/Bandwagon Requirements Document.docx
+++ b/Bandwagon Requirements Document.docx
@@ -295,15 +295,7 @@
       </w:pPr>
       <w:r>
         <w:rPr/>
-        <w:t xml:space="preserve">To capture the most diverse and engaged audience, sports fans should be the primary focus in the marketing strategy. Being a trivia game, “Bandwagon” is competitive by nature and will naturally entice fans by allowing them to test their knowledge of their favorite or even rival teams. Sports are a cultural cornerstone in most countries, meaning there is no shortage of potential users to target and market toward. Sports fans of all ages can be included in the campaign; with sports being played from junior to senior levels, there is no demographic that specifically needs to be targeted more than others when it comes to age. Additionally, there are no income, race, or occupation factors to consider because there is no correlation between these markers and interest in team/competitive sports. For regional marketing campaigns, it will be most effective to </w:t>
-      </w:r>
-      <w:r>
-        <w:rPr/>
-        <w:t>utilize</w:t>
-      </w:r>
-      <w:r>
-        <w:rPr/>
-        <w:t xml:space="preserve"> images and promotional videos of locally relevant teams that are popular, and the winningest teams should be featured most prominently. The largest challenge faced by marketing will be securing rights to use team names, imagery, and players in promotional material.</w:t>
+        <w:t xml:space="preserve">To capture the most diverse and engaged audience, sports fans should be the primary focus in the marketing strategy. Being a trivia game, “Bandwagon” is competitive by nature and will naturally entice fans by allowing them to test their knowledge of their favorite or even rival teams. Sports are a cultural cornerstone in most countries, meaning there is no shortage of potential users to target and market toward. Sports fans of all ages can be included in the campaign; with sports being played from junior to senior levels, there is no demographic that specifically needs to be targeted more than others when it comes to age. Additionally, there are no income, race, or occupation factors to consider because there is no correlation between these markers and interest in team/competitive sports. For regional marketing campaigns, it will be most effective to utilize images and promotional videos of locally relevant teams that are popular, and the winningest teams should be featured most prominently. The largest challenge faced by marketing will be securing rights to use team names, imagery, and players in promotional material. Marketing should take a wide approach from magazine/newspaper ads to television commercials and interactive YouTube ads, and everything in between. </w:t>
       </w:r>
     </w:p>
     <w:p>
@@ -521,6 +513,24 @@
       <w:r>
         <w:rPr/>
         <w:t xml:space="preserve"> these standards will result in similar judgement to the cases above.</w:t>
+      </w:r>
+    </w:p>
+    <w:p>
+      <w:pPr>
+        <w:pStyle w:val="Heading3"/>
+      </w:pPr>
+      <w:r>
+        <w:rPr/>
+        <w:t>2.2 Minimum Features</w:t>
+      </w:r>
+    </w:p>
+    <w:p>
+      <w:pPr>
+        <w:pStyle w:val="Normal"/>
+      </w:pPr>
+      <w:r>
+        <w:rPr/>
+        <w:t xml:space="preserve">The features defined here will identify the minimum product features that will need to be included upon the launch date to constitute a complete and satisfactory product. Anything less will be deemed a failure; anything more will be graciously accepted, so long as the minimum expected features are present. </w:t>
       </w:r>
     </w:p>
     <w:p>
@@ -561,8 +571,8 @@
       <w:pgMar w:top="1440" w:right="1440" w:bottom="1440" w:left="1440" w:header="720" w:footer="720" w:gutter="0"/>
       <w:cols w:space="720"/>
       <w:docGrid w:linePitch="360"/>
-      <w:headerReference w:type="default" r:id="R4fc468e27ce44a5b"/>
-      <w:footerReference w:type="default" r:id="Ra502dc1ca8cd4c98"/>
+      <w:headerReference w:type="default" r:id="R9489fe61888b44ef"/>
+      <w:footerReference w:type="default" r:id="Rd38b005a21b842a0"/>
     </w:sectPr>
   </w:body>
 </w:document>

</xml_diff>

<commit_message>
Cont. work on Project Scope section
</commit_message>
<xml_diff>
--- a/Bandwagon Requirements Document.docx
+++ b/Bandwagon Requirements Document.docx
@@ -530,7 +530,167 @@
       </w:pPr>
       <w:r>
         <w:rPr/>
-        <w:t xml:space="preserve">The features defined here will identify the minimum product features that will need to be included upon the launch date to constitute a complete and satisfactory product. Anything less will be deemed a failure; anything more will be graciously accepted, so long as the minimum expected features are present. </w:t>
+        <w:t xml:space="preserve">The features defined here will </w:t>
+      </w:r>
+      <w:r>
+        <w:rPr/>
+        <w:t>identify</w:t>
+      </w:r>
+      <w:r>
+        <w:rPr/>
+        <w:t xml:space="preserve"> the </w:t>
+      </w:r>
+      <w:r>
+        <w:rPr/>
+        <w:t>minimum</w:t>
+      </w:r>
+      <w:r>
+        <w:rPr/>
+        <w:t xml:space="preserve"> product features that will need to be included upon the launch date to constitute a complete and satisfactory product. Anything less will be </w:t>
+      </w:r>
+      <w:r>
+        <w:rPr/>
+        <w:t>deemed</w:t>
+      </w:r>
+      <w:r>
+        <w:rPr/>
+        <w:t xml:space="preserve"> a failure; anything more will be graciously accepted, so long as the </w:t>
+      </w:r>
+      <w:r>
+        <w:rPr/>
+        <w:t>minimum</w:t>
+      </w:r>
+      <w:r>
+        <w:rPr/>
+        <w:t xml:space="preserve"> expected features are present. Each feature mentioned will be touched on briefly and expanded in more technical detail in the Functional/Non-functional requirements section of this document.</w:t>
+      </w:r>
+    </w:p>
+    <w:p>
+      <w:pPr>
+        <w:pStyle w:val="Heading3"/>
+      </w:pPr>
+      <w:r>
+        <w:rPr/>
+        <w:t>2.2.1 Online Connectivity</w:t>
+      </w:r>
+    </w:p>
+    <w:p>
+      <w:pPr>
+        <w:pStyle w:val="Normal"/>
+      </w:pPr>
+      <w:r>
+        <w:rPr/>
+        <w:t xml:space="preserve">The “Bandwagon” product will need to be capable of online connectivity to support future updates and </w:t>
+      </w:r>
+      <w:r>
+        <w:rPr/>
+        <w:t>maintenance and</w:t>
+      </w:r>
+      <w:r>
+        <w:rPr/>
+        <w:t xml:space="preserve"> allow the game to stay current with team stats and match facts. </w:t>
+      </w:r>
+    </w:p>
+    <w:p>
+      <w:pPr>
+        <w:pStyle w:val="Heading3"/>
+      </w:pPr>
+      <w:r>
+        <w:rPr/>
+        <w:t>2.2.2 Account Creation</w:t>
+      </w:r>
+    </w:p>
+    <w:p>
+      <w:pPr>
+        <w:pStyle w:val="Normal"/>
+      </w:pPr>
+      <w:r>
+        <w:rPr/>
+        <w:t xml:space="preserve">Players should be able to create and manage a simple player profile to show off their knowledge or their performance in </w:t>
+      </w:r>
+      <w:r>
+        <w:rPr/>
+        <w:t>previous</w:t>
+      </w:r>
+      <w:r>
+        <w:rPr/>
+        <w:t xml:space="preserve"> games played. Having verified users will increase the integrity of the competitive aspect of the game, and making player stats visible will let players back up their trash talk with real figures. </w:t>
+      </w:r>
+    </w:p>
+    <w:p>
+      <w:pPr>
+        <w:pStyle w:val="Heading3"/>
+      </w:pPr>
+      <w:r>
+        <w:rPr/>
+        <w:t>2.2.3 Game Sessions</w:t>
+      </w:r>
+    </w:p>
+    <w:p>
+      <w:pPr>
+        <w:pStyle w:val="Normal"/>
+      </w:pPr>
+      <w:r>
+        <w:rPr/>
+        <w:t xml:space="preserve">Games should consist of 1 or more players and feature at least 20-25 questions for more concise scoring and a </w:t>
+      </w:r>
+      <w:r>
+        <w:rPr/>
+        <w:t>relatively quick</w:t>
+      </w:r>
+      <w:r>
+        <w:rPr/>
+        <w:t xml:space="preserve"> pace-of-play to keep players engaged and ready for the next game. Games should be limited to 4 players initially, but there needs to be room to adjust the number of players if the product becomes successful and demand increases. After all questions have been answered, a winner should be </w:t>
+      </w:r>
+      <w:r>
+        <w:rPr/>
+        <w:t>identified</w:t>
+      </w:r>
+      <w:r>
+        <w:rPr/>
+        <w:t>, and each player should be labeled based on their scoring range (from “bandwagon fan” to “true fan”).</w:t>
+      </w:r>
+    </w:p>
+    <w:p>
+      <w:pPr>
+        <w:pStyle w:val="Heading3"/>
+      </w:pPr>
+      <w:r>
+        <w:rPr/>
+        <w:t>2.2.4 Platform Availability</w:t>
+      </w:r>
+    </w:p>
+    <w:p>
+      <w:pPr>
+        <w:pStyle w:val="Normal"/>
+        <w:ind w:firstLine="720"/>
+      </w:pPr>
+      <w:r>
+        <w:rPr/>
+        <w:t>The product should be available to play on all major platforms (iOS, Android, Windows, macOS, Linux, etc.). Making the product accessible to more potential users regardless of device will make reaching the target goals for market share and revenue even more achievable.</w:t>
+      </w:r>
+    </w:p>
+    <w:p>
+      <w:pPr>
+        <w:pStyle w:val="Heading2"/>
+      </w:pPr>
+      <w:r>
+        <w:rPr/>
+        <w:t>3 Schedule and Deadlines</w:t>
+      </w:r>
+    </w:p>
+    <w:p>
+      <w:pPr>
+        <w:pStyle w:val="Normal"/>
+      </w:pPr>
+    </w:p>
+    <w:p>
+      <w:pPr>
+        <w:pStyle w:val="Heading2"/>
+      </w:pPr>
+      <w:r>
+        <w:rPr/>
+        <w:t>4 Stakeholders</w:t>
       </w:r>
     </w:p>
     <w:p>
@@ -571,8 +731,8 @@
       <w:pgMar w:top="1440" w:right="1440" w:bottom="1440" w:left="1440" w:header="720" w:footer="720" w:gutter="0"/>
       <w:cols w:space="720"/>
       <w:docGrid w:linePitch="360"/>
-      <w:headerReference w:type="default" r:id="R9489fe61888b44ef"/>
-      <w:footerReference w:type="default" r:id="Rd38b005a21b842a0"/>
+      <w:headerReference w:type="default" r:id="Re6a1e06c7f5a41e7"/>
+      <w:footerReference w:type="default" r:id="Ra46e29e1349f4bb0"/>
     </w:sectPr>
   </w:body>
 </w:document>

</xml_diff>

<commit_message>
Finished Scope, started Section 3
</commit_message>
<xml_diff>
--- a/Bandwagon Requirements Document.docx
+++ b/Bandwagon Requirements Document.docx
@@ -36,9 +36,16 @@
     <w:p>
       <w:pPr>
         <w:pStyle w:val="Heading1"/>
-      </w:pPr>
-      <w:r>
-        <w:rPr/>
+        <w:rPr>
+          <w:b w:val="1"/>
+          <w:bCs w:val="1"/>
+        </w:rPr>
+      </w:pPr>
+      <w:r>
+        <w:rPr>
+          <w:b w:val="1"/>
+          <w:bCs w:val="1"/>
+        </w:rPr>
         <w:t>Introduction</w:t>
       </w:r>
     </w:p>
@@ -153,15 +160,23 @@
     <w:p>
       <w:pPr>
         <w:pStyle w:val="Heading1"/>
-      </w:pPr>
-      <w:r>
-        <w:rPr/>
+        <w:rPr>
+          <w:b w:val="1"/>
+          <w:bCs w:val="1"/>
+        </w:rPr>
+      </w:pPr>
+      <w:r>
+        <w:rPr>
+          <w:b w:val="1"/>
+          <w:bCs w:val="1"/>
+        </w:rPr>
         <w:t>Business Needs/Goals</w:t>
       </w:r>
     </w:p>
     <w:p>
       <w:pPr>
         <w:pStyle w:val="Normal"/>
+        <w:ind w:firstLine="720"/>
       </w:pPr>
       <w:r>
         <w:rPr/>
@@ -203,19 +218,41 @@
     <w:p>
       <w:pPr>
         <w:pStyle w:val="Heading2"/>
-      </w:pPr>
-      <w:r>
-        <w:rPr/>
+        <w:rPr>
+          <w:color w:val="C00000"/>
+        </w:rPr>
+      </w:pPr>
+      <w:r>
+        <w:rPr>
+          <w:color w:val="C00000"/>
+        </w:rPr>
         <w:t>1 Project Objectives</w:t>
       </w:r>
     </w:p>
     <w:p>
       <w:pPr>
         <w:pStyle w:val="Normal"/>
-      </w:pPr>
-      <w:r>
-        <w:rPr/>
-        <w:t xml:space="preserve">As with any project, there are some basic objectives that will need to be met to justify the creation and existence of the product. Each objective has a direct effect on the profitability, marketability, or sustainability of the product, so they are </w:t>
+        <w:ind w:firstLine="720"/>
+      </w:pPr>
+      <w:r>
+        <w:rPr/>
+        <w:t xml:space="preserve">As with any project, there are some basic </w:t>
+      </w:r>
+      <w:r>
+        <w:rPr/>
+        <w:t>objectives</w:t>
+      </w:r>
+      <w:r>
+        <w:rPr/>
+        <w:t xml:space="preserve"> that will need to be met to justify the creation and existence of the product. Each </w:t>
+      </w:r>
+      <w:r>
+        <w:rPr/>
+        <w:t>objective</w:t>
+      </w:r>
+      <w:r>
+        <w:rPr/>
+        <w:t xml:space="preserve"> has a direct effect on the profitability, marketability, or sustainability of the product, so they are </w:t>
       </w:r>
       <w:bookmarkStart w:name="_Int_qHNf7zUn" w:id="1882879227"/>
       <w:r>
@@ -239,15 +276,21 @@
     <w:p>
       <w:pPr>
         <w:pStyle w:val="Heading3"/>
-      </w:pPr>
-      <w:r>
-        <w:rPr/>
+        <w:rPr>
+          <w:color w:val="000000" w:themeColor="text1" w:themeTint="FF" w:themeShade="FF"/>
+        </w:rPr>
+      </w:pPr>
+      <w:r>
+        <w:rPr>
+          <w:color w:val="000000" w:themeColor="text1" w:themeTint="FF" w:themeShade="FF"/>
+        </w:rPr>
         <w:t>1.1 Accessibility</w:t>
       </w:r>
     </w:p>
     <w:p>
       <w:pPr>
         <w:pStyle w:val="Normal"/>
+        <w:ind w:firstLine="720"/>
       </w:pPr>
       <w:r>
         <w:rPr/>
@@ -259,7 +302,15 @@
       </w:r>
       <w:r>
         <w:rPr/>
-        <w:t xml:space="preserve"> games, making this product as accessible as possible will also help with capturing and maintaining some market share. </w:t>
+        <w:t xml:space="preserve"> games, making this product as accessible as possible will also help with capturing and </w:t>
+      </w:r>
+      <w:r>
+        <w:rPr/>
+        <w:t>maintaining</w:t>
+      </w:r>
+      <w:r>
+        <w:rPr/>
+        <w:t xml:space="preserve"> some market share. </w:t>
       </w:r>
       <w:bookmarkStart w:name="_Int_PlU7UcrT" w:id="1294542312"/>
       <w:r>
@@ -283,37 +334,68 @@
     <w:p>
       <w:pPr>
         <w:pStyle w:val="Heading3"/>
-      </w:pPr>
-      <w:r>
-        <w:rPr/>
+        <w:rPr>
+          <w:color w:val="000000" w:themeColor="text1" w:themeTint="FF" w:themeShade="FF"/>
+        </w:rPr>
+      </w:pPr>
+      <w:r>
+        <w:rPr>
+          <w:color w:val="000000" w:themeColor="text1" w:themeTint="FF" w:themeShade="FF"/>
+        </w:rPr>
         <w:t>1.2 Marketing</w:t>
       </w:r>
     </w:p>
     <w:p>
       <w:pPr>
         <w:pStyle w:val="Normal"/>
-      </w:pPr>
-      <w:r>
-        <w:rPr/>
-        <w:t xml:space="preserve">To capture the most diverse and engaged audience, sports fans should be the primary focus in the marketing strategy. Being a trivia game, “Bandwagon” is competitive by nature and will naturally entice fans by allowing them to test their knowledge of their favorite or even rival teams. Sports are a cultural cornerstone in most countries, meaning there is no shortage of potential users to target and market toward. Sports fans of all ages can be included in the campaign; with sports being played from junior to senior levels, there is no demographic that specifically needs to be targeted more than others when it comes to age. Additionally, there are no income, race, or occupation factors to consider because there is no correlation between these markers and interest in team/competitive sports. For regional marketing campaigns, it will be most effective to utilize images and promotional videos of locally relevant teams that are popular, and the winningest teams should be featured most prominently. The largest challenge faced by marketing will be securing rights to use team names, imagery, and players in promotional material. Marketing should take a wide approach from magazine/newspaper ads to television commercials and interactive YouTube ads, and everything in between. </w:t>
+        <w:ind w:firstLine="720"/>
+      </w:pPr>
+      <w:r>
+        <w:rPr/>
+        <w:t xml:space="preserve">To capture the most diverse and engaged audience, sports fans should be the primary focus in the marketing strategy. Being a trivia game, “Bandwagon” is competitive by nature and will naturally entice fans by allowing them to test their knowledge of their favorite or even rival teams. Sports are a cultural cornerstone in most countries, meaning there is no shortage of potential users to target and market toward. Sports fans of all ages can be included in the campaign; with sports being played from junior to senior levels, there is no demographic that specifically needs to be targeted more than others when it comes to age. Additionally, there are no income, race, or occupation factors to consider because there is no correlation between these markers and interest in team/competitive sports. For regional marketing campaigns, it will be most effective to </w:t>
+      </w:r>
+      <w:r>
+        <w:rPr/>
+        <w:t>utilize</w:t>
+      </w:r>
+      <w:r>
+        <w:rPr/>
+        <w:t xml:space="preserve"> images and promotional videos of locally relevant teams that are popular, and the winningest teams should be featured most prominently. The largest challenge faced by marketing will be securing rights to use team names, imagery, and players in promotional material. Marketing should take a wide approach from magazine/newspaper ads to television commercials and interactive YouTube ads, and everything in between. </w:t>
       </w:r>
     </w:p>
     <w:p>
       <w:pPr>
         <w:pStyle w:val="Heading3"/>
-      </w:pPr>
-      <w:r>
-        <w:rPr/>
+        <w:rPr>
+          <w:color w:val="000000" w:themeColor="text1" w:themeTint="FF" w:themeShade="FF"/>
+        </w:rPr>
+      </w:pPr>
+      <w:r>
+        <w:rPr>
+          <w:color w:val="000000" w:themeColor="text1" w:themeTint="FF" w:themeShade="FF"/>
+        </w:rPr>
         <w:t>1.3 Market Share</w:t>
       </w:r>
     </w:p>
     <w:p>
       <w:pPr>
         <w:pStyle w:val="Normal"/>
-      </w:pPr>
-      <w:r>
-        <w:rPr/>
-        <w:t xml:space="preserve">Due to the saturation of trivia games, there is no hard target for market share. A tentative window of 1 year from official release will be employed to </w:t>
+        <w:ind w:firstLine="720"/>
+      </w:pPr>
+      <w:r>
+        <w:rPr/>
+        <w:t xml:space="preserve">Due to the saturation of trivia games, there is no hard target for market share. A tentative window of </w:t>
+      </w:r>
+      <w:r>
+        <w:rPr>
+          <w:b w:val="1"/>
+          <w:bCs w:val="1"/>
+        </w:rPr>
+        <w:t>1 year from official release</w:t>
+      </w:r>
+      <w:r>
+        <w:rPr/>
+        <w:t xml:space="preserve"> will be employed to </w:t>
       </w:r>
       <w:r>
         <w:rPr/>
@@ -335,15 +417,21 @@
     <w:p>
       <w:pPr>
         <w:pStyle w:val="Heading3"/>
-      </w:pPr>
-      <w:r>
-        <w:rPr/>
+        <w:rPr>
+          <w:color w:val="000000" w:themeColor="text1" w:themeTint="FF" w:themeShade="FF"/>
+        </w:rPr>
+      </w:pPr>
+      <w:r>
+        <w:rPr>
+          <w:color w:val="000000" w:themeColor="text1" w:themeTint="FF" w:themeShade="FF"/>
+        </w:rPr>
         <w:t>1.4 Revenue</w:t>
       </w:r>
     </w:p>
     <w:p>
       <w:pPr>
         <w:pStyle w:val="Normal"/>
+        <w:ind w:firstLine="720"/>
       </w:pPr>
       <w:r>
         <w:rPr/>
@@ -363,7 +451,18 @@
       </w:r>
       <w:r>
         <w:rPr/>
-        <w:t xml:space="preserve"> product, especially those that are free to download, sell ad spots at an effective rate. To keep users engaged with the product, the use of these ad spots should be injected at intervals (to be defined in the design) that will fulfill financial requirements while also keeping users satisfied with their experience. As with the Market Share concern, a 1-year window will be implemented for this product to show that it is financially </w:t>
+        <w:t xml:space="preserve"> product, especially those that are free to download, sell ad spots at an effective rate. To keep users engaged with the product, the use of these ad spots should be injected at intervals (to be defined in the design) that will fulfill financial requirements while also keeping users satisfied with their experience. As with the Market Share concern, a </w:t>
+      </w:r>
+      <w:r>
+        <w:rPr>
+          <w:b w:val="1"/>
+          <w:bCs w:val="1"/>
+        </w:rPr>
+        <w:t>1-year window</w:t>
+      </w:r>
+      <w:r>
+        <w:rPr/>
+        <w:t xml:space="preserve"> will be implemented for this product to show that it is financially </w:t>
       </w:r>
       <w:r>
         <w:rPr/>
@@ -377,15 +476,21 @@
     <w:p>
       <w:pPr>
         <w:pStyle w:val="Heading3"/>
-      </w:pPr>
-      <w:r>
-        <w:rPr/>
+        <w:rPr>
+          <w:color w:val="000000" w:themeColor="text1" w:themeTint="FF" w:themeShade="FF"/>
+        </w:rPr>
+      </w:pPr>
+      <w:r>
+        <w:rPr>
+          <w:color w:val="000000" w:themeColor="text1" w:themeTint="FF" w:themeShade="FF"/>
+        </w:rPr>
         <w:t>1.5 Legal and Licensing</w:t>
       </w:r>
     </w:p>
     <w:p>
       <w:pPr>
         <w:pStyle w:val="Normal"/>
+        <w:ind w:firstLine="720"/>
       </w:pPr>
       <w:r>
         <w:rPr/>
@@ -426,15 +531,21 @@
     <w:p>
       <w:pPr>
         <w:pStyle w:val="Heading2"/>
-      </w:pPr>
-      <w:r>
-        <w:rPr/>
+        <w:rPr>
+          <w:color w:val="C00000"/>
+        </w:rPr>
+      </w:pPr>
+      <w:r>
+        <w:rPr>
+          <w:color w:val="C00000"/>
+        </w:rPr>
         <w:t>2 Project Scope</w:t>
       </w:r>
     </w:p>
     <w:p>
       <w:pPr>
         <w:pStyle w:val="Normal"/>
+        <w:ind w:firstLine="720"/>
       </w:pPr>
       <w:r>
         <w:rPr/>
@@ -446,7 +557,20 @@
       </w:r>
       <w:r>
         <w:rPr/>
-        <w:t xml:space="preserve"> required features and the timeline that it shall be completed within. The timeline will initially be set at 1.5 years of total development, giving a plentiful cushion for securing the proper legal clearances that may be needed, creating strong and effective marketing for the product (with or without associated sports players’/bodies’ involvement), and of course development of the product. Any flexibility of this scope is entirely up to the stakeholders’ discretion, with the </w:t>
+        <w:t xml:space="preserve"> required features and the timeline that it shall be completed within. The timeline will initially be set at </w:t>
+      </w:r>
+      <w:bookmarkStart w:name="_Int_ZJu7bOzc" w:id="1640246557"/>
+      <w:r>
+        <w:rPr>
+          <w:b w:val="1"/>
+          <w:bCs w:val="1"/>
+        </w:rPr>
+        <w:t>18 months</w:t>
+      </w:r>
+      <w:bookmarkEnd w:id="1640246557"/>
+      <w:r>
+        <w:rPr/>
+        <w:t xml:space="preserve"> of total development, giving a plentiful cushion for securing the proper legal clearances that may be needed, creating strong and effective marketing for the product (with or without associated sports players’/bodies’ involvement), and of course development of the product. Any flexibility of this scope is entirely up to the stakeholders’ discretion, with the </w:t>
       </w:r>
       <w:r>
         <w:rPr/>
@@ -454,15 +578,7 @@
       </w:r>
       <w:r>
         <w:rPr/>
-        <w:t xml:space="preserve"> that any shortening of the timeline should only be the direct cause of being ahead of schedule in the extreme sense, or a reduction in required features that could shorten the time needed to develop the product. It should also be </w:t>
-      </w:r>
-      <w:r>
-        <w:rPr/>
-        <w:t>noted</w:t>
-      </w:r>
-      <w:r>
-        <w:rPr/>
-        <w:t xml:space="preserve"> that any increase in the scope of the project will require an accompanied increase in the cost and timeline of the project, unless the project is ahead of schedule and can fit any </w:t>
+        <w:t xml:space="preserve"> that any shortening of the timeline should only be the direct cause of being ahead of schedule in the extreme sense, or a reduction in required features that could shorten the time needed to develop the product. It should also be noted that any increase in the scope of the project will require an accompanied increase in the cost and timeline of the project, unless the project is ahead of schedule and can fit any </w:t>
       </w:r>
       <w:r>
         <w:rPr/>
@@ -476,15 +592,21 @@
     <w:p>
       <w:pPr>
         <w:pStyle w:val="Heading3"/>
-      </w:pPr>
-      <w:r>
-        <w:rPr/>
+        <w:rPr>
+          <w:color w:val="000000" w:themeColor="text1" w:themeTint="FF" w:themeShade="FF"/>
+        </w:rPr>
+      </w:pPr>
+      <w:r>
+        <w:rPr>
+          <w:color w:val="000000" w:themeColor="text1" w:themeTint="FF" w:themeShade="FF"/>
+        </w:rPr>
         <w:t>2.1 Communication</w:t>
       </w:r>
     </w:p>
     <w:p>
       <w:pPr>
         <w:pStyle w:val="Normal"/>
+        <w:ind w:firstLine="720"/>
       </w:pPr>
       <w:r>
         <w:rPr/>
@@ -518,15 +640,21 @@
     <w:p>
       <w:pPr>
         <w:pStyle w:val="Heading3"/>
-      </w:pPr>
-      <w:r>
-        <w:rPr/>
+        <w:rPr>
+          <w:color w:val="000000" w:themeColor="text1" w:themeTint="FF" w:themeShade="FF"/>
+        </w:rPr>
+      </w:pPr>
+      <w:r>
+        <w:rPr>
+          <w:color w:val="000000" w:themeColor="text1" w:themeTint="FF" w:themeShade="FF"/>
+        </w:rPr>
         <w:t>2.2 Minimum Features</w:t>
       </w:r>
     </w:p>
     <w:p>
       <w:pPr>
         <w:pStyle w:val="Normal"/>
+        <w:ind w:firstLine="720"/>
       </w:pPr>
       <w:r>
         <w:rPr/>
@@ -568,15 +696,21 @@
     <w:p>
       <w:pPr>
         <w:pStyle w:val="Heading3"/>
-      </w:pPr>
-      <w:r>
-        <w:rPr/>
+        <w:rPr>
+          <w:color w:val="000000" w:themeColor="text1" w:themeTint="FF" w:themeShade="FF"/>
+        </w:rPr>
+      </w:pPr>
+      <w:r>
+        <w:rPr>
+          <w:color w:val="000000" w:themeColor="text1" w:themeTint="FF" w:themeShade="FF"/>
+        </w:rPr>
         <w:t>2.2.1 Online Connectivity</w:t>
       </w:r>
     </w:p>
     <w:p>
       <w:pPr>
         <w:pStyle w:val="Normal"/>
+        <w:ind w:firstLine="720"/>
       </w:pPr>
       <w:r>
         <w:rPr/>
@@ -594,19 +728,47 @@
     <w:p>
       <w:pPr>
         <w:pStyle w:val="Heading3"/>
-      </w:pPr>
-      <w:r>
-        <w:rPr/>
+        <w:rPr>
+          <w:color w:val="000000" w:themeColor="text1" w:themeTint="FF" w:themeShade="FF"/>
+        </w:rPr>
+      </w:pPr>
+      <w:r>
+        <w:rPr>
+          <w:color w:val="000000" w:themeColor="text1" w:themeTint="FF" w:themeShade="FF"/>
+        </w:rPr>
         <w:t>2.2.2 Account Creation</w:t>
       </w:r>
     </w:p>
     <w:p>
       <w:pPr>
         <w:pStyle w:val="Normal"/>
-      </w:pPr>
-      <w:r>
-        <w:rPr/>
-        <w:t xml:space="preserve">Players should be able to create and manage a simple player profile to show off their knowledge or their performance in </w:t>
+        <w:ind w:firstLine="720"/>
+      </w:pPr>
+      <w:r>
+        <w:rPr/>
+        <w:t xml:space="preserve">Players should be able to </w:t>
+      </w:r>
+      <w:r>
+        <w:rPr>
+          <w:b w:val="1"/>
+          <w:bCs w:val="1"/>
+        </w:rPr>
+        <w:t>create</w:t>
+      </w:r>
+      <w:r>
+        <w:rPr/>
+        <w:t xml:space="preserve"> and </w:t>
+      </w:r>
+      <w:r>
+        <w:rPr>
+          <w:b w:val="1"/>
+          <w:bCs w:val="1"/>
+        </w:rPr>
+        <w:t>manage</w:t>
+      </w:r>
+      <w:r>
+        <w:rPr/>
+        <w:t xml:space="preserve"> a simple player profile to show off their knowledge or their performance in </w:t>
       </w:r>
       <w:r>
         <w:rPr/>
@@ -620,19 +782,47 @@
     <w:p>
       <w:pPr>
         <w:pStyle w:val="Heading3"/>
-      </w:pPr>
-      <w:r>
-        <w:rPr/>
+        <w:rPr>
+          <w:color w:val="000000" w:themeColor="text1" w:themeTint="FF" w:themeShade="FF"/>
+        </w:rPr>
+      </w:pPr>
+      <w:r>
+        <w:rPr>
+          <w:color w:val="000000" w:themeColor="text1" w:themeTint="FF" w:themeShade="FF"/>
+        </w:rPr>
         <w:t>2.2.3 Game Sessions</w:t>
       </w:r>
     </w:p>
     <w:p>
       <w:pPr>
         <w:pStyle w:val="Normal"/>
-      </w:pPr>
-      <w:r>
-        <w:rPr/>
-        <w:t xml:space="preserve">Games should consist of 1 or more players and feature at least 20-25 questions for more concise scoring and a </w:t>
+        <w:ind w:firstLine="720"/>
+      </w:pPr>
+      <w:r>
+        <w:rPr/>
+        <w:t xml:space="preserve">Games should consist of </w:t>
+      </w:r>
+      <w:r>
+        <w:rPr>
+          <w:b w:val="1"/>
+          <w:bCs w:val="1"/>
+        </w:rPr>
+        <w:t>1 or more players</w:t>
+      </w:r>
+      <w:r>
+        <w:rPr/>
+        <w:t xml:space="preserve"> and feature at </w:t>
+      </w:r>
+      <w:r>
+        <w:rPr>
+          <w:b w:val="1"/>
+          <w:bCs w:val="1"/>
+        </w:rPr>
+        <w:t>least 20-25 questions</w:t>
+      </w:r>
+      <w:r>
+        <w:rPr/>
+        <w:t xml:space="preserve"> for more concise scoring and a </w:t>
       </w:r>
       <w:r>
         <w:rPr/>
@@ -654,9 +844,14 @@
     <w:p>
       <w:pPr>
         <w:pStyle w:val="Heading3"/>
-      </w:pPr>
-      <w:r>
-        <w:rPr/>
+        <w:rPr>
+          <w:color w:val="000000" w:themeColor="text1" w:themeTint="FF" w:themeShade="FF"/>
+        </w:rPr>
+      </w:pPr>
+      <w:r>
+        <w:rPr>
+          <w:color w:val="000000" w:themeColor="text1" w:themeTint="FF" w:themeShade="FF"/>
+        </w:rPr>
         <w:t>2.2.4 Platform Availability</w:t>
       </w:r>
     </w:p>
@@ -667,15 +862,80 @@
       </w:pPr>
       <w:r>
         <w:rPr/>
-        <w:t>The product should be available to play on all major platforms (iOS, Android, Windows, macOS, Linux, etc.). Making the product accessible to more potential users regardless of device will make reaching the target goals for market share and revenue even more achievable.</w:t>
+        <w:t>The product should be available to play on all major platforms (iOS, Android, Windows, macOS, Linux, etc.). Making the product accessible to more potential users, regardless of device, will make reaching the target goals for market share and revenue even more achievable.</w:t>
+      </w:r>
+    </w:p>
+    <w:p>
+      <w:pPr>
+        <w:pStyle w:val="Heading3"/>
+        <w:rPr>
+          <w:color w:val="000000" w:themeColor="text1" w:themeTint="FF" w:themeShade="FF"/>
+        </w:rPr>
+      </w:pPr>
+      <w:r>
+        <w:rPr>
+          <w:color w:val="000000" w:themeColor="text1" w:themeTint="FF" w:themeShade="FF"/>
+        </w:rPr>
+        <w:t>2.3 Timeline</w:t>
+      </w:r>
+    </w:p>
+    <w:p>
+      <w:pPr>
+        <w:pStyle w:val="Normal"/>
+      </w:pPr>
+      <w:r>
+        <w:rPr/>
+        <w:t xml:space="preserve">The product will have a strict deadline of </w:t>
+      </w:r>
+      <w:bookmarkStart w:name="_Int_Aquh3wsC" w:id="1199226424"/>
+      <w:r>
+        <w:rPr>
+          <w:b w:val="1"/>
+          <w:bCs w:val="1"/>
+        </w:rPr>
+        <w:t>18 months</w:t>
+      </w:r>
+      <w:bookmarkEnd w:id="1199226424"/>
+      <w:r>
+        <w:rPr/>
+        <w:t xml:space="preserve"> from project onset, with monthly meetings with stakeholders, managers, and the development team to </w:t>
+      </w:r>
+      <w:r>
+        <w:rPr/>
+        <w:t>maintain</w:t>
+      </w:r>
+      <w:r>
+        <w:rPr/>
+        <w:t xml:space="preserve"> communication and consistent development of the product. If stakeholders choose to request an </w:t>
+      </w:r>
+      <w:r>
+        <w:rPr/>
+        <w:t>additional</w:t>
+      </w:r>
+      <w:r>
+        <w:rPr/>
+        <w:t xml:space="preserve"> feature be included for the product’s launch, then the delivery deadline will be adjusted; features that can be added after the </w:t>
+      </w:r>
+      <w:r>
+        <w:rPr/>
+        <w:t>initial</w:t>
+      </w:r>
+      <w:r>
+        <w:rPr/>
+        <w:t xml:space="preserve"> launch will have no bearing on the delivery deadline but will come with their own expected-by dates. Should the project be delayed by circumstances outside of stakeholder or development member control, the deadline will be adjusted accordingly and the necessary extensions to what the team is currently working on will be implemented.</w:t>
       </w:r>
     </w:p>
     <w:p>
       <w:pPr>
         <w:pStyle w:val="Heading2"/>
-      </w:pPr>
-      <w:r>
-        <w:rPr/>
+        <w:rPr>
+          <w:color w:val="C00000"/>
+        </w:rPr>
+      </w:pPr>
+      <w:r>
+        <w:rPr>
+          <w:color w:val="C00000"/>
+        </w:rPr>
         <w:t>3 Schedule and Deadlines</w:t>
       </w:r>
     </w:p>
@@ -683,22 +943,153 @@
       <w:pPr>
         <w:pStyle w:val="Normal"/>
       </w:pPr>
+      <w:r>
+        <w:rPr/>
+        <w:t xml:space="preserve">The schedule/deadlines for this project are flexible for some targets, but firm for others. Each deadline’s flexibility will be </w:t>
+      </w:r>
+      <w:r>
+        <w:rPr/>
+        <w:t>indicated</w:t>
+      </w:r>
+      <w:r>
+        <w:rPr/>
+        <w:t xml:space="preserve">, as well as the expected shippable product. Once again, stakeholders can play a part in the maneuverability of each of these scheduled deliveries, but a consensus agreement will need to be reached before any official changes can be made. </w:t>
+      </w:r>
+    </w:p>
+    <w:p>
+      <w:pPr>
+        <w:pStyle w:val="Heading3"/>
+        <w:rPr>
+          <w:color w:val="000000" w:themeColor="text1" w:themeTint="FF" w:themeShade="FF"/>
+        </w:rPr>
+      </w:pPr>
+      <w:r>
+        <w:rPr>
+          <w:color w:val="000000" w:themeColor="text1" w:themeTint="FF" w:themeShade="FF"/>
+        </w:rPr>
+        <w:t>3.1 Minimum Viable Product (MVP)</w:t>
+      </w:r>
+    </w:p>
+    <w:p>
+      <w:pPr>
+        <w:pStyle w:val="Normal"/>
+      </w:pPr>
+      <w:r>
+        <w:rPr/>
+        <w:t xml:space="preserve">The MVP for this project will need to be completed within 3 months of the </w:t>
+      </w:r>
+      <w:r>
+        <w:rPr/>
+        <w:t>initial</w:t>
+      </w:r>
+      <w:r>
+        <w:rPr/>
+        <w:t xml:space="preserve"> kickoff. What the MVP must consist of is up for the development team to define, but it will need to </w:t>
+      </w:r>
+      <w:r>
+        <w:rPr/>
+        <w:t>demonstrate</w:t>
+      </w:r>
+      <w:r>
+        <w:rPr/>
+        <w:t xml:space="preserve"> some baseline functionality of the basic gameplay pattern. This means that stakeholders should be able to see what the MVP can currently </w:t>
+      </w:r>
+      <w:r>
+        <w:rPr/>
+        <w:t>accomplish</w:t>
+      </w:r>
+      <w:r>
+        <w:rPr/>
+        <w:t xml:space="preserve"> and how the development team will be able to add functionality throughout the project’s lifespan and eventually reach the desired final product. Depending on the stakeholders’ satisfaction with the MVP, a follow-up demonstration may be necessary before further development on the project can </w:t>
+      </w:r>
+      <w:r>
+        <w:rPr/>
+        <w:t>proceed</w:t>
+      </w:r>
+      <w:r>
+        <w:rPr/>
+        <w:t>.</w:t>
+      </w:r>
+    </w:p>
+    <w:p>
+      <w:pPr>
+        <w:pStyle w:val="Heading3"/>
+        <w:rPr>
+          <w:color w:val="000000" w:themeColor="text1" w:themeTint="FF" w:themeShade="FF"/>
+        </w:rPr>
+      </w:pPr>
+      <w:r>
+        <w:rPr>
+          <w:color w:val="000000" w:themeColor="text1" w:themeTint="FF" w:themeShade="FF"/>
+        </w:rPr>
+        <w:t>3.2 Quarterly Meetings</w:t>
+      </w:r>
+    </w:p>
+    <w:p>
+      <w:pPr>
+        <w:pStyle w:val="Normal"/>
+      </w:pPr>
+      <w:r>
+        <w:rPr/>
+        <w:t xml:space="preserve">Every 4 months after the project’s onset, there will be a Progress Meeting that must be attended by all personnel and stakeholders relevant to the project. During this meeting, successes and challenges in the project’s development will be discussed, as well as progress on current features being implemented, bugs found/resolved, testing performed, and verification of any required features that have been implemented since the </w:t>
+      </w:r>
+      <w:r>
+        <w:rPr/>
+        <w:t>previous</w:t>
+      </w:r>
+      <w:r>
+        <w:rPr/>
+        <w:t xml:space="preserve"> meeting. These meetings will </w:t>
+      </w:r>
+      <w:r>
+        <w:rPr/>
+        <w:t>provide</w:t>
+      </w:r>
+      <w:r>
+        <w:rPr/>
+        <w:t xml:space="preserve"> an opportunity for everyone to stay in the loop on general </w:t>
+      </w:r>
+      <w:r>
+        <w:rPr/>
+        <w:t>progress and</w:t>
+      </w:r>
+      <w:r>
+        <w:rPr/>
+        <w:t xml:space="preserve"> give everyone a platform to raise concerns or highlight areas that have received enough/not enough attention.</w:t>
+      </w:r>
+    </w:p>
+    <w:p>
+      <w:pPr>
+        <w:pStyle w:val="Normal"/>
+      </w:pPr>
     </w:p>
     <w:p>
       <w:pPr>
         <w:pStyle w:val="Heading2"/>
-      </w:pPr>
-      <w:r>
-        <w:rPr/>
+        <w:rPr>
+          <w:color w:val="C00000"/>
+        </w:rPr>
+      </w:pPr>
+      <w:r>
+        <w:rPr>
+          <w:color w:val="C00000"/>
+        </w:rPr>
         <w:t>4 Stakeholders</w:t>
       </w:r>
     </w:p>
     <w:p>
       <w:pPr>
         <w:pStyle w:val="Heading1"/>
-      </w:pPr>
-      <w:r>
-        <w:rPr/>
+        <w:rPr>
+          <w:b w:val="1"/>
+          <w:bCs w:val="1"/>
+        </w:rPr>
+      </w:pPr>
+      <w:r>
+        <w:rPr>
+          <w:b w:val="1"/>
+          <w:bCs w:val="1"/>
+        </w:rPr>
         <w:t>Functional Requirements</w:t>
       </w:r>
     </w:p>
@@ -715,9 +1106,16 @@
     <w:p>
       <w:pPr>
         <w:pStyle w:val="Heading1"/>
-      </w:pPr>
-      <w:r>
-        <w:rPr/>
+        <w:rPr>
+          <w:b w:val="1"/>
+          <w:bCs w:val="1"/>
+        </w:rPr>
+      </w:pPr>
+      <w:r>
+        <w:rPr>
+          <w:b w:val="1"/>
+          <w:bCs w:val="1"/>
+        </w:rPr>
         <w:t>Non-Functional Requirements</w:t>
       </w:r>
     </w:p>
@@ -895,6 +1293,12 @@
 <file path=word/intelligence2.xml><?xml version="1.0" encoding="utf-8"?>
 <int2:intelligence xmlns:int2="http://schemas.microsoft.com/office/intelligence/2020/intelligence">
   <int2:observations>
+    <int2:bookmark int2:bookmarkName="_Int_ZJu7bOzc" int2:invalidationBookmarkName="" int2:hashCode="0tKhY8h5CZfw8c" int2:id="TqLc0KmT">
+      <int2:state int2:type="AugLoop_Text_Critique" int2:value="Rejected"/>
+    </int2:bookmark>
+    <int2:bookmark int2:bookmarkName="_Int_Aquh3wsC" int2:invalidationBookmarkName="" int2:hashCode="0tKhY8h5CZfw8c" int2:id="ktgZdCyS">
+      <int2:state int2:type="AugLoop_Text_Critique" int2:value="Rejected"/>
+    </int2:bookmark>
     <int2:bookmark int2:bookmarkName="_Int_KKYVjt7r" int2:invalidationBookmarkName="" int2:hashCode="ZTKYc41pVvk99l" int2:id="TMULU642">
       <int2:state int2:type="AugLoop_Text_Critique" int2:value="Rejected"/>
     </int2:bookmark>

</xml_diff>